<commit_message>
Kullanım kılavuzu üzerinde çalışılmaya başlandı. Yapılandırma örnekleri eklenecek.
</commit_message>
<xml_diff>
--- a/Strong_Swan_TechReport.docx
+++ b/Strong_Swan_TechReport.docx
@@ -307,7 +307,16 @@
           <w:szCs w:val="28"/>
           <w:lang w:val="tr-TR"/>
         </w:rPr>
-        <w:t xml:space="preserve">strongSwan </w:t>
+        <w:t>S</w:t>
+      </w:r>
+      <w:r>
+        <w:rPr>
+          <w:w w:val="128"/>
+          <w:sz w:val="28"/>
+          <w:szCs w:val="28"/>
+          <w:lang w:val="tr-TR"/>
+        </w:rPr>
+        <w:t xml:space="preserve">trongSwan </w:t>
       </w:r>
       <w:r>
         <w:rPr>
@@ -548,13 +557,7 @@
         <w:rPr>
           <w:lang w:val="tr-TR"/>
         </w:rPr>
-        <w:t>tarafından</w:t>
-      </w:r>
-      <w:r>
-        <w:rPr>
-          <w:lang w:val="tr-TR"/>
-        </w:rPr>
-        <w:t xml:space="preserve"> dahi</w:t>
+        <w:t>dâhil</w:t>
       </w:r>
       <w:r>
         <w:rPr>
@@ -572,6 +575,18 @@
         <w:rPr>
           <w:lang w:val="tr-TR"/>
         </w:rPr>
+        <w:t xml:space="preserve">farklı profildeki </w:t>
+      </w:r>
+      <w:r>
+        <w:rPr>
+          <w:lang w:val="tr-TR"/>
+        </w:rPr>
+        <w:t xml:space="preserve">kullanıcı tarafından </w:t>
+      </w:r>
+      <w:r>
+        <w:rPr>
+          <w:lang w:val="tr-TR"/>
+        </w:rPr>
         <w:t>farklı amaçlar doğrultusunda</w:t>
       </w:r>
       <w:r>
@@ -638,7 +653,19 @@
         <w:rPr>
           <w:lang w:val="tr-TR"/>
         </w:rPr>
-        <w:t xml:space="preserve"> VPN teknolojisini gerçekleyen uygulamalardan biri olan StrongSwan’in Ka</w:t>
+        <w:t xml:space="preserve"> VPN teknolojisini gerçekleyen uygulamalardan biri olan StrongSwan’</w:t>
+      </w:r>
+      <w:r>
+        <w:rPr>
+          <w:lang w:val="tr-TR"/>
+        </w:rPr>
+        <w:t>n</w:t>
+      </w:r>
+      <w:r>
+        <w:rPr>
+          <w:lang w:val="tr-TR"/>
+        </w:rPr>
+        <w:t>in Ka</w:t>
       </w:r>
       <w:r>
         <w:rPr>
@@ -18394,13 +18421,7 @@
         <w:rPr>
           <w:lang w:val="tr-TR"/>
         </w:rPr>
-        <w:t xml:space="preserve"> kom</w:t>
-      </w:r>
-      <w:r>
-        <w:rPr>
-          <w:lang w:val="tr-TR"/>
-        </w:rPr>
-        <w:t xml:space="preserve">utu ile </w:t>
+        <w:t xml:space="preserve"> komutu ile </w:t>
       </w:r>
       <w:hyperlink r:id="rId9" w:history="1">
         <w:r>
@@ -18459,21 +18480,7 @@
         <w:ind w:left="709"/>
         <w:jc w:val="both"/>
         <w:rPr>
-          <w:lang w:val="tr-TR"/>
-        </w:rPr>
-      </w:pPr>
-      <w:r>
-        <w:rPr>
-          <w:lang w:val="tr-TR"/>
-        </w:rPr>
-        <w:t>Adım 2:</w:t>
-      </w:r>
-    </w:p>
-    <w:p>
-      <w:pPr>
-        <w:ind w:left="709"/>
-        <w:jc w:val="both"/>
-        <w:rPr>
+          <w:b/>
           <w:lang w:val="tr-TR"/>
         </w:rPr>
       </w:pPr>
@@ -18483,40 +18490,7 @@
         <w:ind w:left="709"/>
         <w:jc w:val="both"/>
         <w:rPr>
-          <w:lang w:val="tr-TR"/>
-        </w:rPr>
-      </w:pPr>
-      <w:r>
-        <w:rPr>
-          <w:lang w:val="tr-TR"/>
-        </w:rPr>
-        <w:pict>
-          <v:shape id="_x0000_i1026" type="#_x0000_t75" style="width:428.25pt;height:87.75pt">
-            <v:imagedata r:id="rId10" o:title="kurulum1"/>
-          </v:shape>
-        </w:pict>
-      </w:r>
-    </w:p>
-    <w:p>
-      <w:pPr>
-        <w:ind w:left="709"/>
-        <w:jc w:val="center"/>
-        <w:rPr>
-          <w:lang w:val="tr-TR"/>
-        </w:rPr>
-      </w:pPr>
-      <w:r>
-        <w:rPr>
-          <w:lang w:val="tr-TR"/>
-        </w:rPr>
-        <w:t>Resim 2</w:t>
-      </w:r>
-    </w:p>
-    <w:p>
-      <w:pPr>
-        <w:ind w:left="709"/>
-        <w:jc w:val="both"/>
-        <w:rPr>
+          <w:b/>
           <w:lang w:val="tr-TR"/>
         </w:rPr>
       </w:pPr>
@@ -18526,9 +18500,159 @@
         <w:ind w:left="709"/>
         <w:jc w:val="both"/>
         <w:rPr>
+          <w:b/>
           <w:lang w:val="tr-TR"/>
         </w:rPr>
       </w:pPr>
+    </w:p>
+    <w:p>
+      <w:pPr>
+        <w:ind w:left="709"/>
+        <w:jc w:val="both"/>
+        <w:rPr>
+          <w:b/>
+          <w:lang w:val="tr-TR"/>
+        </w:rPr>
+      </w:pPr>
+    </w:p>
+    <w:p>
+      <w:pPr>
+        <w:ind w:left="709"/>
+        <w:jc w:val="both"/>
+        <w:rPr>
+          <w:b/>
+          <w:lang w:val="tr-TR"/>
+        </w:rPr>
+      </w:pPr>
+    </w:p>
+    <w:p>
+      <w:pPr>
+        <w:ind w:left="709"/>
+        <w:jc w:val="both"/>
+        <w:rPr>
+          <w:b/>
+          <w:lang w:val="tr-TR"/>
+        </w:rPr>
+      </w:pPr>
+    </w:p>
+    <w:p>
+      <w:pPr>
+        <w:ind w:left="709"/>
+        <w:jc w:val="both"/>
+        <w:rPr>
+          <w:b/>
+          <w:lang w:val="tr-TR"/>
+        </w:rPr>
+      </w:pPr>
+    </w:p>
+    <w:p>
+      <w:pPr>
+        <w:ind w:left="709"/>
+        <w:jc w:val="both"/>
+        <w:rPr>
+          <w:b/>
+          <w:lang w:val="tr-TR"/>
+        </w:rPr>
+      </w:pPr>
+    </w:p>
+    <w:p>
+      <w:pPr>
+        <w:ind w:left="709"/>
+        <w:jc w:val="both"/>
+        <w:rPr>
+          <w:b/>
+          <w:lang w:val="tr-TR"/>
+        </w:rPr>
+      </w:pPr>
+    </w:p>
+    <w:p>
+      <w:pPr>
+        <w:ind w:left="709"/>
+        <w:jc w:val="both"/>
+        <w:rPr>
+          <w:b/>
+          <w:lang w:val="tr-TR"/>
+        </w:rPr>
+      </w:pPr>
+    </w:p>
+    <w:p>
+      <w:pPr>
+        <w:ind w:left="709"/>
+        <w:jc w:val="both"/>
+        <w:rPr>
+          <w:b/>
+          <w:lang w:val="tr-TR"/>
+        </w:rPr>
+      </w:pPr>
+      <w:r>
+        <w:rPr>
+          <w:b/>
+          <w:lang w:val="tr-TR"/>
+        </w:rPr>
+        <w:lastRenderedPageBreak/>
+        <w:t>Adım 2:</w:t>
+      </w:r>
+    </w:p>
+    <w:p>
+      <w:pPr>
+        <w:ind w:left="709"/>
+        <w:jc w:val="both"/>
+        <w:rPr>
+          <w:lang w:val="tr-TR"/>
+        </w:rPr>
+      </w:pPr>
+    </w:p>
+    <w:p>
+      <w:pPr>
+        <w:ind w:left="709"/>
+        <w:jc w:val="both"/>
+        <w:rPr>
+          <w:lang w:val="tr-TR"/>
+        </w:rPr>
+      </w:pPr>
+      <w:r>
+        <w:rPr>
+          <w:lang w:val="tr-TR"/>
+        </w:rPr>
+        <w:pict>
+          <v:shape id="_x0000_i1026" type="#_x0000_t75" style="width:428.25pt;height:87.75pt">
+            <v:imagedata r:id="rId10" o:title="kurulum1"/>
+          </v:shape>
+        </w:pict>
+      </w:r>
+    </w:p>
+    <w:p>
+      <w:pPr>
+        <w:ind w:left="709"/>
+        <w:jc w:val="center"/>
+        <w:rPr>
+          <w:lang w:val="tr-TR"/>
+        </w:rPr>
+      </w:pPr>
+      <w:r>
+        <w:rPr>
+          <w:lang w:val="tr-TR"/>
+        </w:rPr>
+        <w:t>Resim 2</w:t>
+      </w:r>
+    </w:p>
+    <w:p>
+      <w:pPr>
+        <w:ind w:left="709"/>
+        <w:jc w:val="both"/>
+        <w:rPr>
+          <w:lang w:val="tr-TR"/>
+        </w:rPr>
+      </w:pPr>
+    </w:p>
+    <w:p>
+      <w:pPr>
+        <w:ind w:left="709"/>
+        <w:jc w:val="both"/>
+        <w:rPr>
+          <w:lang w:val="tr-TR"/>
+        </w:rPr>
+      </w:pPr>
       <w:r>
         <w:rPr>
           <w:lang w:val="tr-TR"/>
@@ -18551,7 +18675,43 @@
         <w:rPr>
           <w:lang w:val="tr-TR"/>
         </w:rPr>
-        <w:t xml:space="preserve">gerçekleştirmek. Bu kısımda sadece configure script’i çalıştırılıp default ayarlar tercih edilebilir veya </w:t>
+        <w:t>gerçekleştirmek. Bu kısımda configure script’i</w:t>
+      </w:r>
+      <w:r>
+        <w:rPr>
+          <w:lang w:val="tr-TR"/>
+        </w:rPr>
+        <w:t xml:space="preserve"> parametre verilmeden</w:t>
+      </w:r>
+      <w:r>
+        <w:rPr>
+          <w:lang w:val="tr-TR"/>
+        </w:rPr>
+        <w:t xml:space="preserve"> çalıştırılıp </w:t>
+      </w:r>
+      <w:r>
+        <w:rPr>
+          <w:lang w:val="tr-TR"/>
+        </w:rPr>
+        <w:t xml:space="preserve">strongSwan’nin </w:t>
+      </w:r>
+      <w:r>
+        <w:rPr>
+          <w:lang w:val="tr-TR"/>
+        </w:rPr>
+        <w:t>default ayarlar</w:t>
+      </w:r>
+      <w:r>
+        <w:rPr>
+          <w:lang w:val="tr-TR"/>
+        </w:rPr>
+        <w:t>ı</w:t>
+      </w:r>
+      <w:r>
+        <w:rPr>
+          <w:lang w:val="tr-TR"/>
+        </w:rPr>
+        <w:t xml:space="preserve"> tercih edilebilir veya </w:t>
       </w:r>
       <w:r>
         <w:rPr>
@@ -18563,7 +18723,19 @@
         <w:rPr>
           <w:lang w:val="tr-TR"/>
         </w:rPr>
-        <w:t>nin özellikleri</w:t>
+        <w:t xml:space="preserve">nin </w:t>
+      </w:r>
+      <w:r>
+        <w:rPr>
+          <w:lang w:val="tr-TR"/>
+        </w:rPr>
+        <w:t xml:space="preserve">bize sağladığı </w:t>
+      </w:r>
+      <w:r>
+        <w:rPr>
+          <w:lang w:val="tr-TR"/>
+        </w:rPr>
+        <w:t>özellikleri</w:t>
       </w:r>
       <w:r>
         <w:rPr>
@@ -18581,7 +18753,25 @@
         <w:rPr>
           <w:lang w:val="tr-TR"/>
         </w:rPr>
-        <w:t xml:space="preserve">bilir veya directory </w:t>
+        <w:t xml:space="preserve">bilir veya </w:t>
+      </w:r>
+      <w:r>
+        <w:rPr>
+          <w:lang w:val="tr-TR"/>
+        </w:rPr>
+        <w:t xml:space="preserve">dosya </w:t>
+      </w:r>
+      <w:r>
+        <w:rPr>
+          <w:lang w:val="tr-TR"/>
+        </w:rPr>
+        <w:t>konum</w:t>
+      </w:r>
+      <w:r>
+        <w:rPr>
+          <w:lang w:val="tr-TR"/>
+        </w:rPr>
+        <w:t xml:space="preserve"> </w:t>
       </w:r>
       <w:r>
         <w:rPr>
@@ -18638,7 +18828,19 @@
         <w:rPr>
           <w:lang w:val="tr-TR"/>
         </w:rPr>
-        <w:t>bu noktada yapılandırmada aktif hale getirebilirsiniz.</w:t>
+        <w:t xml:space="preserve">bu </w:t>
+      </w:r>
+      <w:r>
+        <w:rPr>
+          <w:lang w:val="tr-TR"/>
+        </w:rPr>
+        <w:t xml:space="preserve">aşamadaki </w:t>
+      </w:r>
+      <w:r>
+        <w:rPr>
+          <w:lang w:val="tr-TR"/>
+        </w:rPr>
+        <w:t>yapılandırmada aktif hale getirebilirsiniz.</w:t>
       </w:r>
     </w:p>
     <w:p>
@@ -18681,7 +18883,13 @@
         <w:rPr>
           <w:lang w:val="tr-TR"/>
         </w:rPr>
-        <w:t>Şekil 3</w:t>
+        <w:t xml:space="preserve">Resim </w:t>
+      </w:r>
+      <w:r>
+        <w:rPr>
+          <w:lang w:val="tr-TR"/>
+        </w:rPr>
+        <w:t>3</w:t>
       </w:r>
     </w:p>
     <w:p>
@@ -18689,11 +18897,13 @@
         <w:ind w:left="709"/>
         <w:jc w:val="both"/>
         <w:rPr>
+          <w:b/>
           <w:lang w:val="tr-TR"/>
         </w:rPr>
       </w:pPr>
       <w:r>
         <w:rPr>
+          <w:b/>
           <w:lang w:val="tr-TR"/>
         </w:rPr>
         <w:t>Adım 3:</w:t>
@@ -18741,19 +18951,13 @@
         <w:rPr>
           <w:lang w:val="tr-TR"/>
         </w:rPr>
-        <w:t xml:space="preserve"> Bunu gerçekleştirmek için: “make </w:t>
-      </w:r>
-      <w:r>
-        <w:rPr>
-          <w:lang w:val="tr-TR"/>
-        </w:rPr>
-        <w:t>sudo make install</w:t>
-      </w:r>
-      <w:r>
-        <w:rPr>
-          <w:lang w:val="tr-TR"/>
-        </w:rPr>
-        <w:t xml:space="preserve">” </w:t>
+        <w:t xml:space="preserve"> Bunu gerçekleştirmek için;</w:t>
+      </w:r>
+      <w:r>
+        <w:rPr>
+          <w:lang w:val="tr-TR"/>
+        </w:rPr>
+        <w:t xml:space="preserve"> “make sudo make install” </w:t>
       </w:r>
       <w:r>
         <w:rPr>
@@ -18795,31 +18999,79 @@
         <w:rPr>
           <w:lang w:val="tr-TR"/>
         </w:rPr>
-        <w:t xml:space="preserve">“usr/scr” path’ine kurduk. Ayrıca </w:t>
-      </w:r>
-      <w:r>
-        <w:rPr>
-          <w:lang w:val="tr-TR"/>
-        </w:rPr>
-        <w:t xml:space="preserve">bu işlem sonunda </w:t>
-      </w:r>
-      <w:r>
-        <w:rPr>
-          <w:lang w:val="tr-TR"/>
-        </w:rPr>
-        <w:t>“usr/local/etc” path’</w:t>
-      </w:r>
-      <w:r>
-        <w:rPr>
-          <w:lang w:val="tr-TR"/>
-        </w:rPr>
-        <w:t xml:space="preserve">inde ipsec ve </w:t>
-      </w:r>
-      <w:r>
-        <w:rPr>
-          <w:lang w:val="tr-TR"/>
-        </w:rPr>
-        <w:t>strongswan yapılandırma</w:t>
+        <w:t xml:space="preserve">“usr/scr” </w:t>
+      </w:r>
+      <w:r>
+        <w:rPr>
+          <w:lang w:val="tr-TR"/>
+        </w:rPr>
+        <w:t xml:space="preserve">konumuna </w:t>
+      </w:r>
+      <w:r>
+        <w:rPr>
+          <w:lang w:val="tr-TR"/>
+        </w:rPr>
+        <w:t xml:space="preserve">kurduk. </w:t>
+      </w:r>
+      <w:r>
+        <w:rPr>
+          <w:lang w:val="tr-TR"/>
+        </w:rPr>
+        <w:t>B</w:t>
+      </w:r>
+      <w:r>
+        <w:rPr>
+          <w:lang w:val="tr-TR"/>
+        </w:rPr>
+        <w:t>u işlem sonunda</w:t>
+      </w:r>
+      <w:r>
+        <w:rPr>
+          <w:lang w:val="tr-TR"/>
+        </w:rPr>
+        <w:t xml:space="preserve"> önemli olan bir </w:t>
+      </w:r>
+      <w:r>
+        <w:rPr>
+          <w:lang w:val="tr-TR"/>
+        </w:rPr>
+        <w:t>husus</w:t>
+      </w:r>
+      <w:r>
+        <w:rPr>
+          <w:lang w:val="tr-TR"/>
+        </w:rPr>
+        <w:t xml:space="preserve">; </w:t>
+      </w:r>
+      <w:r>
+        <w:rPr>
+          <w:lang w:val="tr-TR"/>
+        </w:rPr>
+        <w:t xml:space="preserve">“usr/local/etc” </w:t>
+      </w:r>
+      <w:r>
+        <w:rPr>
+          <w:lang w:val="tr-TR"/>
+        </w:rPr>
+        <w:t xml:space="preserve">konumunda </w:t>
+      </w:r>
+      <w:r>
+        <w:rPr>
+          <w:lang w:val="tr-TR"/>
+        </w:rPr>
+        <w:t xml:space="preserve">ipsec ve </w:t>
+      </w:r>
+      <w:r>
+        <w:rPr>
+          <w:lang w:val="tr-TR"/>
+        </w:rPr>
+        <w:t>strongS</w:t>
+      </w:r>
+      <w:r>
+        <w:rPr>
+          <w:lang w:val="tr-TR"/>
+        </w:rPr>
+        <w:t>wan yapılandırma</w:t>
       </w:r>
       <w:r>
         <w:rPr>
@@ -18857,8 +19109,6 @@
         </w:rPr>
         <w:t xml:space="preserve"> Bu işlemler kullanım kılavuzu kısmında anlatılacaktır.</w:t>
       </w:r>
-      <w:bookmarkStart w:id="0" w:name="_GoBack"/>
-      <w:bookmarkEnd w:id="0"/>
     </w:p>
     <w:p>
       <w:pPr>
@@ -18879,7 +19129,1150 @@
           <w:szCs w:val="24"/>
           <w:lang w:val="tr-TR"/>
         </w:rPr>
-        <w:t xml:space="preserve">Quepy Test Results </w:t>
+        <w:t xml:space="preserve">Kullanım Kılavuzu </w:t>
+      </w:r>
+    </w:p>
+    <w:p>
+      <w:pPr>
+        <w:ind w:left="708"/>
+        <w:jc w:val="both"/>
+        <w:rPr>
+          <w:lang w:val="tr-TR"/>
+        </w:rPr>
+      </w:pPr>
+      <w:r>
+        <w:rPr>
+          <w:lang w:val="tr-TR"/>
+        </w:rPr>
+        <w:t xml:space="preserve">StrongSwan </w:t>
+      </w:r>
+      <w:r>
+        <w:rPr>
+          <w:lang w:val="tr-TR"/>
+        </w:rPr>
+        <w:t>bir I</w:t>
+      </w:r>
+      <w:r>
+        <w:rPr>
+          <w:lang w:val="tr-TR"/>
+        </w:rPr>
+        <w:t xml:space="preserve">pSec </w:t>
+      </w:r>
+      <w:r>
+        <w:rPr>
+          <w:lang w:val="tr-TR"/>
+        </w:rPr>
+        <w:t>tabanlı bir çözüm</w:t>
+      </w:r>
+      <w:r>
+        <w:rPr>
+          <w:lang w:val="tr-TR"/>
+        </w:rPr>
+        <w:t>dür</w:t>
+      </w:r>
+      <w:r>
+        <w:rPr>
+          <w:lang w:val="tr-TR"/>
+        </w:rPr>
+        <w:t xml:space="preserve"> ve</w:t>
+      </w:r>
+      <w:r>
+        <w:rPr>
+          <w:lang w:val="tr-TR"/>
+        </w:rPr>
+        <w:t xml:space="preserve"> </w:t>
+      </w:r>
+      <w:r>
+        <w:rPr>
+          <w:lang w:val="tr-TR"/>
+        </w:rPr>
+        <w:t xml:space="preserve">3 temel </w:t>
+      </w:r>
+      <w:r>
+        <w:rPr>
+          <w:lang w:val="tr-TR"/>
+        </w:rPr>
+        <w:t>yapılandırma</w:t>
+      </w:r>
+      <w:r>
+        <w:rPr>
+          <w:lang w:val="tr-TR"/>
+        </w:rPr>
+        <w:t xml:space="preserve"> </w:t>
+      </w:r>
+      <w:r>
+        <w:rPr>
+          <w:lang w:val="tr-TR"/>
+        </w:rPr>
+        <w:t xml:space="preserve">seçeneği </w:t>
+      </w:r>
+      <w:r>
+        <w:rPr>
+          <w:lang w:val="tr-TR"/>
+        </w:rPr>
+        <w:t xml:space="preserve">sunmaktadır. </w:t>
+      </w:r>
+      <w:r>
+        <w:rPr>
+          <w:lang w:val="tr-TR"/>
+        </w:rPr>
+        <w:t xml:space="preserve">Bunlar; </w:t>
+      </w:r>
+      <w:r>
+        <w:rPr>
+          <w:lang w:val="tr-TR"/>
+        </w:rPr>
+        <w:t xml:space="preserve">Remote Access, </w:t>
+      </w:r>
+      <w:r>
+        <w:rPr>
+          <w:lang w:val="tr-TR"/>
+        </w:rPr>
+        <w:t>Site-</w:t>
+      </w:r>
+      <w:r>
+        <w:rPr>
+          <w:lang w:val="tr-TR"/>
+        </w:rPr>
+        <w:t>Site ve Host</w:t>
+      </w:r>
+      <w:r>
+        <w:rPr>
+          <w:lang w:val="tr-TR"/>
+        </w:rPr>
+        <w:t>-</w:t>
+      </w:r>
+      <w:r>
+        <w:rPr>
+          <w:lang w:val="tr-TR"/>
+        </w:rPr>
+        <w:t>Host yapılarıdır</w:t>
+      </w:r>
+      <w:r>
+        <w:rPr>
+          <w:lang w:val="tr-TR"/>
+        </w:rPr>
+        <w:t>.</w:t>
+      </w:r>
+      <w:r>
+        <w:rPr>
+          <w:lang w:val="tr-TR"/>
+        </w:rPr>
+        <w:t xml:space="preserve"> </w:t>
+      </w:r>
+      <w:r>
+        <w:rPr>
+          <w:lang w:val="tr-TR"/>
+        </w:rPr>
+        <w:t>B</w:t>
+      </w:r>
+      <w:r>
+        <w:rPr>
+          <w:lang w:val="tr-TR"/>
+        </w:rPr>
+        <w:t xml:space="preserve">u yapıları kullanırken hangi anahtar değişim protokolü kullanılmalı, yetkilendirmeyi hangi metodu kullanarak yapmalıyım, </w:t>
+      </w:r>
+      <w:r>
+        <w:rPr>
+          <w:lang w:val="tr-TR"/>
+        </w:rPr>
+        <w:t>iletişim kuracak iki uç için sertifika,</w:t>
+      </w:r>
+      <w:r>
+        <w:rPr>
+          <w:lang w:val="tr-TR"/>
+        </w:rPr>
+        <w:t xml:space="preserve"> ip</w:t>
+      </w:r>
+      <w:r>
+        <w:rPr>
+          <w:lang w:val="tr-TR"/>
+        </w:rPr>
+        <w:t>,</w:t>
+      </w:r>
+      <w:r>
+        <w:rPr>
+          <w:lang w:val="tr-TR"/>
+        </w:rPr>
+        <w:t xml:space="preserve"> </w:t>
+      </w:r>
+      <w:r>
+        <w:rPr>
+          <w:lang w:val="tr-TR"/>
+        </w:rPr>
+        <w:t xml:space="preserve">subnet </w:t>
+      </w:r>
+      <w:r>
+        <w:rPr>
+          <w:lang w:val="tr-TR"/>
+        </w:rPr>
+        <w:t>vb.</w:t>
+      </w:r>
+      <w:r>
+        <w:rPr>
+          <w:lang w:val="tr-TR"/>
+        </w:rPr>
+        <w:t xml:space="preserve"> ne olarak tanımlanmalıdır</w:t>
+      </w:r>
+      <w:r>
+        <w:rPr>
+          <w:lang w:val="tr-TR"/>
+        </w:rPr>
+        <w:t xml:space="preserve"> </w:t>
+      </w:r>
+      <w:r>
+        <w:rPr>
+          <w:lang w:val="tr-TR"/>
+        </w:rPr>
+        <w:t xml:space="preserve">gibi birçok farklı ince </w:t>
+      </w:r>
+      <w:r>
+        <w:rPr>
+          <w:lang w:val="tr-TR"/>
+        </w:rPr>
+        <w:t>ayarın yapılması gerekmektedir</w:t>
+      </w:r>
+      <w:r>
+        <w:rPr>
+          <w:lang w:val="tr-TR"/>
+        </w:rPr>
+        <w:t xml:space="preserve">. </w:t>
+      </w:r>
+      <w:r>
+        <w:rPr>
+          <w:lang w:val="tr-TR"/>
+        </w:rPr>
+        <w:t xml:space="preserve">StrongSwan’ini kullanmaya başlamadan önce genel olarak ne yapmak istiyorsunuz ve </w:t>
+      </w:r>
+      <w:r>
+        <w:rPr>
+          <w:lang w:val="tr-TR"/>
+        </w:rPr>
+        <w:t xml:space="preserve">yapacağınız </w:t>
+      </w:r>
+      <w:r>
+        <w:rPr>
+          <w:lang w:val="tr-TR"/>
+        </w:rPr>
+        <w:t xml:space="preserve">şeyi </w:t>
+      </w:r>
+      <w:r>
+        <w:rPr>
+          <w:lang w:val="tr-TR"/>
+        </w:rPr>
+        <w:t xml:space="preserve">hangi yapıları kullanarak </w:t>
+      </w:r>
+      <w:r>
+        <w:rPr>
+          <w:lang w:val="tr-TR"/>
+        </w:rPr>
+        <w:t xml:space="preserve">ve </w:t>
+      </w:r>
+      <w:r>
+        <w:rPr>
+          <w:lang w:val="tr-TR"/>
+        </w:rPr>
+        <w:t xml:space="preserve">kimler arasında </w:t>
+      </w:r>
+      <w:r>
+        <w:rPr>
+          <w:lang w:val="tr-TR"/>
+        </w:rPr>
+        <w:t>yapacaksınız</w:t>
+      </w:r>
+      <w:r>
+        <w:rPr>
+          <w:lang w:val="tr-TR"/>
+        </w:rPr>
+        <w:t xml:space="preserve"> </w:t>
+      </w:r>
+      <w:r>
+        <w:rPr>
+          <w:lang w:val="tr-TR"/>
+        </w:rPr>
+        <w:t xml:space="preserve">gibi sorulara </w:t>
+      </w:r>
+      <w:r>
+        <w:rPr>
+          <w:lang w:val="tr-TR"/>
+        </w:rPr>
+        <w:t>cevap bulmanız gerekmektedir.</w:t>
+      </w:r>
+      <w:r>
+        <w:rPr>
+          <w:lang w:val="tr-TR"/>
+        </w:rPr>
+        <w:t xml:space="preserve"> Bunları tespit ettikten sonra gerekli yapılandırmaları oluşturup program</w:t>
+      </w:r>
+      <w:r>
+        <w:rPr>
+          <w:lang w:val="tr-TR"/>
+        </w:rPr>
+        <w:t xml:space="preserve">ı kullanmaya başlayabilirsiniz. </w:t>
+      </w:r>
+      <w:r>
+        <w:rPr>
+          <w:lang w:val="tr-TR"/>
+        </w:rPr>
+        <w:t>Strongswan’nin kendi sitesinde bol miktarda yapılandırma ayar örnekleri mevcuttur.</w:t>
+      </w:r>
+      <w:hyperlink r:id="rId13" w:history="1">
+        <w:r>
+          <w:rPr>
+            <w:rStyle w:val="Kpr"/>
+            <w:lang w:val="tr-TR"/>
+          </w:rPr>
+          <w:t>https://wiki.strongswan.org/projects/strongswan/wiki/ConfigurationExamples</w:t>
+        </w:r>
+      </w:hyperlink>
+      <w:r>
+        <w:rPr>
+          <w:lang w:val="tr-TR"/>
+        </w:rPr>
+        <w:t xml:space="preserve"> </w:t>
+      </w:r>
+    </w:p>
+    <w:p>
+      <w:pPr>
+        <w:ind w:left="708"/>
+        <w:jc w:val="both"/>
+        <w:rPr>
+          <w:lang w:val="tr-TR"/>
+        </w:rPr>
+      </w:pPr>
+      <w:r>
+        <w:rPr>
+          <w:lang w:val="tr-TR"/>
+        </w:rPr>
+        <w:t>Aynı zamanda u</w:t>
+      </w:r>
+      <w:r>
+        <w:rPr>
+          <w:lang w:val="tr-TR"/>
+        </w:rPr>
+        <w:t xml:space="preserve">ygulamada </w:t>
+      </w:r>
+      <w:r>
+        <w:rPr>
+          <w:lang w:val="tr-TR"/>
+        </w:rPr>
+        <w:t xml:space="preserve">geliştiricilere yönelik </w:t>
+      </w:r>
+      <w:r>
+        <w:rPr>
+          <w:lang w:val="tr-TR"/>
+        </w:rPr>
+        <w:t>bir yapı oluşturulmuştur.</w:t>
+      </w:r>
+      <w:r>
+        <w:rPr>
+          <w:lang w:val="tr-TR"/>
+        </w:rPr>
+        <w:t xml:space="preserve"> Çünkü uygulama yukarıda belirtilen yapılandırma örneklerini </w:t>
+      </w:r>
+      <w:r>
+        <w:rPr>
+          <w:lang w:val="tr-TR"/>
+        </w:rPr>
+        <w:t>gerçeklemenizi sağlayan bir test yapısı kurmanıza olanak sağlamaktadır. Ayrıca ayarlar konusunda son kullanıcıyı özgür bırakması geliştirici için gerekli fonksiyonel çeşitliliği sağlamıştır ama normal kullanıcı için bu yapı bir zorluk oluşturmaktadır.</w:t>
+      </w:r>
+    </w:p>
+    <w:p>
+      <w:pPr>
+        <w:ind w:left="708"/>
+        <w:rPr>
+          <w:lang w:val="tr-TR"/>
+        </w:rPr>
+      </w:pPr>
+    </w:p>
+    <w:p>
+      <w:pPr>
+        <w:ind w:left="708"/>
+        <w:rPr>
+          <w:lang w:val="tr-TR"/>
+        </w:rPr>
+      </w:pPr>
+    </w:p>
+    <w:p>
+      <w:pPr>
+        <w:ind w:left="708"/>
+        <w:rPr>
+          <w:lang w:val="tr-TR"/>
+        </w:rPr>
+      </w:pPr>
+    </w:p>
+    <w:p>
+      <w:pPr>
+        <w:ind w:left="708"/>
+        <w:rPr>
+          <w:lang w:val="tr-TR"/>
+        </w:rPr>
+      </w:pPr>
+      <w:r>
+        <w:rPr>
+          <w:lang w:val="tr-TR"/>
+        </w:rPr>
+        <w:lastRenderedPageBreak/>
+        <w:t xml:space="preserve">StrongSwan’da </w:t>
+      </w:r>
+      <w:r>
+        <w:rPr>
+          <w:lang w:val="tr-TR"/>
+        </w:rPr>
+        <w:t>kullanılan önemli terminal komutları;</w:t>
+      </w:r>
+    </w:p>
+    <w:p>
+      <w:pPr>
+        <w:ind w:left="708"/>
+        <w:rPr>
+          <w:lang w:val="tr-TR"/>
+        </w:rPr>
+      </w:pPr>
+    </w:p>
+    <w:p>
+      <w:pPr>
+        <w:ind w:left="708"/>
+        <w:rPr>
+          <w:lang w:val="tr-TR"/>
+        </w:rPr>
+      </w:pPr>
+      <w:r>
+        <w:rPr>
+          <w:b/>
+          <w:lang w:val="tr-TR"/>
+        </w:rPr>
+        <w:t>ipsec start</w:t>
+      </w:r>
+      <w:r>
+        <w:rPr>
+          <w:lang w:val="tr-TR"/>
+        </w:rPr>
+        <w:t xml:space="preserve">: </w:t>
+      </w:r>
+      <w:r>
+        <w:rPr>
+          <w:lang w:val="tr-TR"/>
+        </w:rPr>
+        <w:t>IKE daemon</w:t>
+      </w:r>
+      <w:r>
+        <w:rPr>
+          <w:lang w:val="tr-TR"/>
+        </w:rPr>
+        <w:t xml:space="preserve"> charon</w:t>
+      </w:r>
+      <w:r>
+        <w:rPr>
+          <w:lang w:val="tr-TR"/>
+        </w:rPr>
+        <w:t>’u</w:t>
+      </w:r>
+      <w:r>
+        <w:rPr>
+          <w:lang w:val="tr-TR"/>
+        </w:rPr>
+        <w:t xml:space="preserve"> başlatır. </w:t>
+      </w:r>
+      <w:r>
+        <w:rPr>
+          <w:lang w:val="tr-TR"/>
+        </w:rPr>
+        <w:t xml:space="preserve">ipsec.conf </w:t>
+      </w:r>
+      <w:r>
+        <w:rPr>
+          <w:lang w:val="tr-TR"/>
+        </w:rPr>
+        <w:t xml:space="preserve"> </w:t>
+      </w:r>
+      <w:r>
+        <w:rPr>
+          <w:lang w:val="tr-TR"/>
+        </w:rPr>
+        <w:t>dosyasını</w:t>
+      </w:r>
+      <w:r>
+        <w:rPr>
+          <w:lang w:val="tr-TR"/>
+        </w:rPr>
+        <w:t xml:space="preserve"> kullanmaya başlar</w:t>
+      </w:r>
+      <w:r>
+        <w:rPr>
+          <w:lang w:val="tr-TR"/>
+        </w:rPr>
+        <w:t>.</w:t>
+      </w:r>
+    </w:p>
+    <w:p>
+      <w:pPr>
+        <w:ind w:left="708"/>
+        <w:rPr>
+          <w:lang w:val="tr-TR"/>
+        </w:rPr>
+      </w:pPr>
+      <w:r>
+        <w:rPr>
+          <w:b/>
+          <w:lang w:val="tr-TR"/>
+        </w:rPr>
+        <w:t>ipsec stop</w:t>
+      </w:r>
+      <w:r>
+        <w:rPr>
+          <w:lang w:val="tr-TR"/>
+        </w:rPr>
+        <w:t xml:space="preserve">: </w:t>
+      </w:r>
+      <w:r>
+        <w:rPr>
+          <w:lang w:val="tr-TR"/>
+        </w:rPr>
+        <w:t>IKE daemon charon’u ve tüm Ipsec bağlantılarını sonlandırır.</w:t>
+      </w:r>
+    </w:p>
+    <w:p>
+      <w:pPr>
+        <w:ind w:left="708"/>
+        <w:rPr>
+          <w:lang w:val="tr-TR"/>
+        </w:rPr>
+      </w:pPr>
+      <w:r>
+        <w:rPr>
+          <w:b/>
+          <w:lang w:val="tr-TR"/>
+        </w:rPr>
+        <w:t>ipsec update</w:t>
+      </w:r>
+      <w:r>
+        <w:rPr>
+          <w:lang w:val="tr-TR"/>
+        </w:rPr>
+        <w:t xml:space="preserve">: </w:t>
+      </w:r>
+      <w:r>
+        <w:rPr>
+          <w:lang w:val="tr-TR"/>
+        </w:rPr>
+        <w:t xml:space="preserve">ipsec.conf dosyasında bir değişiklik yapıldıysa </w:t>
+      </w:r>
+      <w:r>
+        <w:rPr>
+          <w:lang w:val="tr-TR"/>
+        </w:rPr>
+        <w:t>IKE daemon charon’u yeni ipsec konfigürasyonuna göre çalıştırmaya başlar.</w:t>
+      </w:r>
+    </w:p>
+    <w:p>
+      <w:pPr>
+        <w:ind w:left="708"/>
+        <w:rPr>
+          <w:lang w:val="tr-TR"/>
+        </w:rPr>
+      </w:pPr>
+      <w:r>
+        <w:rPr>
+          <w:b/>
+          <w:lang w:val="tr-TR"/>
+        </w:rPr>
+        <w:t>ipsec up</w:t>
+      </w:r>
+      <w:r>
+        <w:rPr>
+          <w:b/>
+          <w:lang w:val="tr-TR"/>
+        </w:rPr>
+        <w:t xml:space="preserve"> &lt;name&gt;</w:t>
+      </w:r>
+      <w:r>
+        <w:rPr>
+          <w:lang w:val="tr-TR"/>
+        </w:rPr>
+        <w:t>:</w:t>
+      </w:r>
+      <w:r>
+        <w:rPr>
+          <w:lang w:val="tr-TR"/>
+        </w:rPr>
+        <w:t xml:space="preserve"> </w:t>
+      </w:r>
+      <w:r>
+        <w:rPr>
+          <w:lang w:val="tr-TR"/>
+        </w:rPr>
+        <w:t>ipsec.conf dosyasında</w:t>
+      </w:r>
+      <w:r>
+        <w:rPr>
+          <w:lang w:val="tr-TR"/>
+        </w:rPr>
+        <w:t xml:space="preserve"> tanımlı “conn</w:t>
+      </w:r>
+      <w:r>
+        <w:rPr>
+          <w:lang w:val="tr-TR"/>
+        </w:rPr>
+        <w:t xml:space="preserve"> &lt;name&gt;</w:t>
+      </w:r>
+      <w:r>
+        <w:rPr>
+          <w:lang w:val="tr-TR"/>
+        </w:rPr>
+        <w:t>”</w:t>
+      </w:r>
+      <w:r>
+        <w:rPr>
+          <w:lang w:val="tr-TR"/>
+        </w:rPr>
+        <w:t xml:space="preserve"> bağlantısını başlatır ve bu ipsec bağlan</w:t>
+      </w:r>
+      <w:r>
+        <w:rPr>
+          <w:lang w:val="tr-TR"/>
+        </w:rPr>
+        <w:t>tı durum bilgilerinin görüntülenmesini sağlar.</w:t>
+      </w:r>
+    </w:p>
+    <w:p>
+      <w:pPr>
+        <w:ind w:left="708"/>
+        <w:rPr>
+          <w:lang w:val="tr-TR"/>
+        </w:rPr>
+      </w:pPr>
+      <w:r>
+        <w:rPr>
+          <w:b/>
+          <w:lang w:val="tr-TR"/>
+        </w:rPr>
+        <w:t>i</w:t>
+      </w:r>
+      <w:r>
+        <w:rPr>
+          <w:b/>
+          <w:lang w:val="tr-TR"/>
+        </w:rPr>
+        <w:t xml:space="preserve">psec down </w:t>
+      </w:r>
+      <w:r>
+        <w:rPr>
+          <w:b/>
+          <w:lang w:val="tr-TR"/>
+        </w:rPr>
+        <w:t>&lt;name&gt;:</w:t>
+      </w:r>
+      <w:r>
+        <w:rPr>
+          <w:b/>
+          <w:lang w:val="tr-TR"/>
+        </w:rPr>
+        <w:t xml:space="preserve"> </w:t>
+      </w:r>
+      <w:r>
+        <w:rPr>
+          <w:lang w:val="tr-TR"/>
+        </w:rPr>
+        <w:t>ipsec.conf dosyasında tanımlı “conn &lt;name&gt;”</w:t>
+      </w:r>
+      <w:r>
+        <w:rPr>
+          <w:lang w:val="tr-TR"/>
+        </w:rPr>
+        <w:t xml:space="preserve"> bağlantısını sonlandırır.</w:t>
+      </w:r>
+      <w:r>
+        <w:rPr>
+          <w:b/>
+          <w:lang w:val="tr-TR"/>
+        </w:rPr>
+        <w:t xml:space="preserve"> </w:t>
+      </w:r>
+      <w:r>
+        <w:rPr>
+          <w:b/>
+          <w:lang w:val="tr-TR"/>
+        </w:rPr>
+        <w:t xml:space="preserve"> </w:t>
+      </w:r>
+    </w:p>
+    <w:p>
+      <w:pPr>
+        <w:ind w:left="708"/>
+        <w:rPr>
+          <w:lang w:val="tr-TR"/>
+        </w:rPr>
+      </w:pPr>
+      <w:r>
+        <w:rPr>
+          <w:b/>
+          <w:lang w:val="tr-TR"/>
+        </w:rPr>
+        <w:t>ipsec status &lt;name&gt;</w:t>
+      </w:r>
+      <w:r>
+        <w:rPr>
+          <w:lang w:val="tr-TR"/>
+        </w:rPr>
+        <w:t>: conn &lt;name&gt; bağlantı ile ilgili özet bilgi döner.</w:t>
+      </w:r>
+    </w:p>
+    <w:p>
+      <w:pPr>
+        <w:ind w:left="708"/>
+        <w:rPr>
+          <w:lang w:val="tr-TR"/>
+        </w:rPr>
+      </w:pPr>
+      <w:r>
+        <w:rPr>
+          <w:b/>
+          <w:lang w:val="tr-TR"/>
+        </w:rPr>
+        <w:t>ipsec status</w:t>
+      </w:r>
+      <w:r>
+        <w:rPr>
+          <w:b/>
+          <w:lang w:val="tr-TR"/>
+        </w:rPr>
+        <w:t>all</w:t>
+      </w:r>
+      <w:r>
+        <w:rPr>
+          <w:b/>
+          <w:lang w:val="tr-TR"/>
+        </w:rPr>
+        <w:t xml:space="preserve"> &lt;name&gt;</w:t>
+      </w:r>
+      <w:r>
+        <w:rPr>
+          <w:lang w:val="tr-TR"/>
+        </w:rPr>
+        <w:t>:</w:t>
+      </w:r>
+      <w:r>
+        <w:rPr>
+          <w:lang w:val="tr-TR"/>
+        </w:rPr>
+        <w:t xml:space="preserve"> </w:t>
+      </w:r>
+      <w:r>
+        <w:rPr>
+          <w:lang w:val="tr-TR"/>
+        </w:rPr>
+        <w:t xml:space="preserve">conn &lt;name&gt; bağlantı ile </w:t>
+      </w:r>
+      <w:r>
+        <w:rPr>
+          <w:lang w:val="tr-TR"/>
+        </w:rPr>
+        <w:t xml:space="preserve">ayrıntılı </w:t>
+      </w:r>
+      <w:r>
+        <w:rPr>
+          <w:lang w:val="tr-TR"/>
+        </w:rPr>
+        <w:t>bilgi döner.</w:t>
+      </w:r>
+    </w:p>
+    <w:p>
+      <w:pPr>
+        <w:ind w:left="708"/>
+        <w:rPr>
+          <w:lang w:val="tr-TR"/>
+        </w:rPr>
+      </w:pPr>
+      <w:r>
+        <w:rPr>
+          <w:b/>
+          <w:lang w:val="tr-TR"/>
+        </w:rPr>
+        <w:t xml:space="preserve">ipsecrestart: </w:t>
+      </w:r>
+      <w:r>
+        <w:rPr>
+          <w:lang w:val="tr-TR"/>
+        </w:rPr>
+        <w:t>ipsecstop ve sonra ipsecstart yapar.</w:t>
+      </w:r>
+    </w:p>
+    <w:p>
+      <w:pPr>
+        <w:ind w:left="708"/>
+        <w:rPr>
+          <w:rStyle w:val="Gl"/>
+          <w:rFonts w:eastAsiaTheme="majorEastAsia"/>
+          <w:b w:val="0"/>
+          <w:shd w:val="clear" w:color="auto" w:fill="FFFFFF"/>
+          <w:lang w:val="tr-TR"/>
+        </w:rPr>
+      </w:pPr>
+      <w:r>
+        <w:rPr>
+          <w:rStyle w:val="Gl"/>
+          <w:rFonts w:eastAsiaTheme="majorEastAsia"/>
+          <w:shd w:val="clear" w:color="auto" w:fill="FFFFFF"/>
+          <w:lang w:val="tr-TR"/>
+        </w:rPr>
+        <w:t>ipsec listaacerts</w:t>
+      </w:r>
+      <w:r>
+        <w:rPr>
+          <w:rStyle w:val="Gl"/>
+          <w:rFonts w:eastAsiaTheme="majorEastAsia"/>
+          <w:color w:val="36000C"/>
+          <w:shd w:val="clear" w:color="auto" w:fill="FFFFFF"/>
+          <w:lang w:val="tr-TR"/>
+        </w:rPr>
+        <w:t xml:space="preserve">: </w:t>
+      </w:r>
+      <w:r>
+        <w:rPr>
+          <w:rStyle w:val="Gl"/>
+          <w:rFonts w:eastAsiaTheme="majorEastAsia"/>
+          <w:b w:val="0"/>
+          <w:shd w:val="clear" w:color="auto" w:fill="FFFFFF"/>
+          <w:lang w:val="tr-TR"/>
+        </w:rPr>
+        <w:t xml:space="preserve">usr/local/etc/ipsec.d/aacerts konumundaki </w:t>
+      </w:r>
+      <w:r>
+        <w:rPr>
+          <w:rStyle w:val="Gl"/>
+          <w:rFonts w:eastAsiaTheme="majorEastAsia"/>
+          <w:b w:val="0"/>
+          <w:shd w:val="clear" w:color="auto" w:fill="FFFFFF"/>
+          <w:lang w:val="tr-TR"/>
+        </w:rPr>
+        <w:t>X509 sertifikalarını görüntüler.</w:t>
+      </w:r>
+    </w:p>
+    <w:p>
+      <w:pPr>
+        <w:ind w:left="708"/>
+        <w:rPr>
+          <w:lang w:val="tr-TR"/>
+        </w:rPr>
+      </w:pPr>
+      <w:r>
+        <w:rPr>
+          <w:rStyle w:val="Gl"/>
+          <w:rFonts w:eastAsiaTheme="majorEastAsia"/>
+          <w:shd w:val="clear" w:color="auto" w:fill="FFFFFF"/>
+          <w:lang w:val="tr-TR"/>
+        </w:rPr>
+        <w:t>ipsec listcacerts</w:t>
+      </w:r>
+      <w:r>
+        <w:rPr>
+          <w:rStyle w:val="Gl"/>
+          <w:rFonts w:eastAsiaTheme="majorEastAsia"/>
+          <w:shd w:val="clear" w:color="auto" w:fill="FFFFFF"/>
+          <w:lang w:val="tr-TR"/>
+        </w:rPr>
+        <w:t xml:space="preserve">: </w:t>
+      </w:r>
+      <w:r>
+        <w:rPr>
+          <w:rStyle w:val="Gl"/>
+          <w:rFonts w:eastAsiaTheme="majorEastAsia"/>
+          <w:b w:val="0"/>
+          <w:shd w:val="clear" w:color="auto" w:fill="FFFFFF"/>
+          <w:lang w:val="tr-TR"/>
+        </w:rPr>
+        <w:t>usr/local/etc/ipsec.d/</w:t>
+      </w:r>
+      <w:r>
+        <w:rPr>
+          <w:rStyle w:val="Gl"/>
+          <w:rFonts w:eastAsiaTheme="majorEastAsia"/>
+          <w:b w:val="0"/>
+          <w:shd w:val="clear" w:color="auto" w:fill="FFFFFF"/>
+          <w:lang w:val="tr-TR"/>
+        </w:rPr>
+        <w:t>c</w:t>
+      </w:r>
+      <w:r>
+        <w:rPr>
+          <w:rStyle w:val="Gl"/>
+          <w:rFonts w:eastAsiaTheme="majorEastAsia"/>
+          <w:b w:val="0"/>
+          <w:shd w:val="clear" w:color="auto" w:fill="FFFFFF"/>
+          <w:lang w:val="tr-TR"/>
+        </w:rPr>
+        <w:t>acerts konumundaki X509 sertifikalarını görüntüler</w:t>
+      </w:r>
+      <w:r>
+        <w:rPr>
+          <w:rStyle w:val="Gl"/>
+          <w:rFonts w:eastAsiaTheme="majorEastAsia"/>
+          <w:b w:val="0"/>
+          <w:color w:val="36000C"/>
+          <w:shd w:val="clear" w:color="auto" w:fill="FFFFFF"/>
+          <w:lang w:val="tr-TR"/>
+        </w:rPr>
+        <w:t>.</w:t>
+      </w:r>
+    </w:p>
+    <w:p>
+      <w:pPr>
+        <w:ind w:left="708"/>
+        <w:rPr>
+          <w:lang w:val="tr-TR"/>
+        </w:rPr>
+      </w:pPr>
+    </w:p>
+    <w:p>
+      <w:pPr>
+        <w:ind w:left="708"/>
+        <w:rPr>
+          <w:lang w:val="tr-TR"/>
+        </w:rPr>
+      </w:pPr>
+    </w:p>
+    <w:p>
+      <w:pPr>
+        <w:ind w:left="708"/>
+        <w:rPr>
+          <w:lang w:val="tr-TR"/>
+        </w:rPr>
+      </w:pPr>
+      <w:r>
+        <w:rPr>
+          <w:lang w:val="tr-TR"/>
+        </w:rPr>
+        <w:pict>
+          <v:shape id="_x0000_i1028" type="#_x0000_t75" style="width:428.25pt;height:106.5pt">
+            <v:imagedata r:id="rId14" o:title="command"/>
+          </v:shape>
+        </w:pict>
+      </w:r>
+    </w:p>
+    <w:p>
+      <w:pPr>
+        <w:ind w:left="708"/>
+        <w:rPr>
+          <w:lang w:val="tr-TR"/>
+        </w:rPr>
+      </w:pPr>
+    </w:p>
+    <w:p>
+      <w:pPr>
+        <w:ind w:left="708"/>
+        <w:rPr>
+          <w:lang w:val="tr-TR"/>
+        </w:rPr>
+      </w:pPr>
+      <w:r>
+        <w:rPr>
+          <w:lang w:val="tr-TR"/>
+        </w:rPr>
+        <w:t>StrongSwan</w:t>
+      </w:r>
+      <w:r>
+        <w:rPr>
+          <w:lang w:val="tr-TR"/>
+        </w:rPr>
+        <w:t xml:space="preserve"> </w:t>
+      </w:r>
+      <w:r>
+        <w:rPr>
+          <w:lang w:val="tr-TR"/>
+        </w:rPr>
+        <w:t xml:space="preserve">yapılandırma dosyaları </w:t>
+      </w:r>
+      <w:bookmarkStart w:id="0" w:name="_GoBack"/>
+      <w:bookmarkEnd w:id="0"/>
+      <w:r>
+        <w:rPr>
+          <w:lang w:val="tr-TR"/>
+        </w:rPr>
+        <w:t>( usr/local/etc )</w:t>
+      </w:r>
+      <w:r>
+        <w:rPr>
+          <w:lang w:val="tr-TR"/>
+        </w:rPr>
+        <w:t>;</w:t>
+      </w:r>
+    </w:p>
+    <w:p>
+      <w:pPr>
+        <w:ind w:left="708"/>
+        <w:rPr>
+          <w:lang w:val="tr-TR"/>
+        </w:rPr>
+      </w:pPr>
+    </w:p>
+    <w:p>
+      <w:pPr>
+        <w:ind w:left="708"/>
+        <w:rPr>
+          <w:lang w:val="tr-TR"/>
+        </w:rPr>
+      </w:pPr>
+      <w:r>
+        <w:rPr>
+          <w:b/>
+          <w:lang w:val="tr-TR"/>
+        </w:rPr>
+        <w:t>i</w:t>
+      </w:r>
+      <w:r>
+        <w:rPr>
+          <w:b/>
+          <w:lang w:val="tr-TR"/>
+        </w:rPr>
+        <w:t>psec.conf</w:t>
+      </w:r>
+      <w:r>
+        <w:rPr>
+          <w:lang w:val="tr-TR"/>
+        </w:rPr>
+        <w:t xml:space="preserve"> :</w:t>
+      </w:r>
+      <w:r>
+        <w:rPr>
+          <w:lang w:val="tr-TR"/>
+        </w:rPr>
+        <w:t xml:space="preserve"> </w:t>
+      </w:r>
+      <w:r>
+        <w:rPr>
+          <w:lang w:val="tr-TR"/>
+        </w:rPr>
+        <w:t>Ipsec bağlantı yapılandırmalarını içeren dosyadır.</w:t>
+      </w:r>
+    </w:p>
+    <w:p>
+      <w:pPr>
+        <w:ind w:left="708"/>
+        <w:rPr>
+          <w:lang w:val="tr-TR"/>
+        </w:rPr>
+      </w:pPr>
+      <w:r>
+        <w:rPr>
+          <w:b/>
+          <w:lang w:val="tr-TR"/>
+        </w:rPr>
+        <w:t>ipsec.secrets</w:t>
+      </w:r>
+      <w:r>
+        <w:rPr>
+          <w:lang w:val="tr-TR"/>
+        </w:rPr>
+        <w:t xml:space="preserve">: </w:t>
+      </w:r>
+      <w:r>
+        <w:rPr>
+          <w:lang w:val="tr-TR"/>
+        </w:rPr>
+        <w:t xml:space="preserve">Private ve pre-shared </w:t>
+      </w:r>
+      <w:r>
+        <w:rPr>
+          <w:lang w:val="tr-TR"/>
+        </w:rPr>
+        <w:t>anahtarların</w:t>
+      </w:r>
+      <w:r>
+        <w:rPr>
+          <w:lang w:val="tr-TR"/>
+        </w:rPr>
+        <w:t xml:space="preserve"> tutulduğu dosyadır.</w:t>
+      </w:r>
+    </w:p>
+    <w:p>
+      <w:pPr>
+        <w:ind w:left="708"/>
+        <w:rPr>
+          <w:lang w:val="tr-TR"/>
+        </w:rPr>
+      </w:pPr>
+      <w:r>
+        <w:rPr>
+          <w:b/>
+          <w:lang w:val="tr-TR"/>
+        </w:rPr>
+        <w:t xml:space="preserve">ipsec.d: </w:t>
+      </w:r>
+      <w:r>
+        <w:rPr>
+          <w:lang w:val="tr-TR"/>
+        </w:rPr>
+        <w:t xml:space="preserve">Sertifikalar ( Ca, Aa ) ve private </w:t>
+      </w:r>
+      <w:r>
+        <w:rPr>
+          <w:lang w:val="tr-TR"/>
+        </w:rPr>
+        <w:t>anahtarlar</w:t>
+      </w:r>
+      <w:r>
+        <w:rPr>
+          <w:lang w:val="tr-TR"/>
+        </w:rPr>
+        <w:t xml:space="preserve"> bu dosyadadır.</w:t>
+      </w:r>
+    </w:p>
+    <w:p>
+      <w:pPr>
+        <w:ind w:left="708"/>
+        <w:rPr>
+          <w:lang w:val="tr-TR"/>
+        </w:rPr>
+      </w:pPr>
+      <w:r>
+        <w:rPr>
+          <w:b/>
+          <w:lang w:val="tr-TR"/>
+        </w:rPr>
+        <w:t>strongswan.</w:t>
+      </w:r>
+      <w:r>
+        <w:rPr>
+          <w:b/>
+          <w:lang w:val="tr-TR"/>
+        </w:rPr>
+        <w:t>conf</w:t>
+      </w:r>
+      <w:r>
+        <w:rPr>
+          <w:b/>
+          <w:lang w:val="tr-TR"/>
+        </w:rPr>
+        <w:t xml:space="preserve">: </w:t>
+      </w:r>
+      <w:r>
+        <w:rPr>
+          <w:lang w:val="tr-TR"/>
+        </w:rPr>
+        <w:t>Genel strongswan ayarlarını içerir.</w:t>
+      </w:r>
+    </w:p>
+    <w:p>
+      <w:pPr>
+        <w:ind w:left="708"/>
+        <w:rPr>
+          <w:lang w:val="tr-TR"/>
+        </w:rPr>
+      </w:pPr>
+    </w:p>
+    <w:p>
+      <w:pPr>
+        <w:ind w:left="708"/>
+        <w:rPr>
+          <w:lang w:val="tr-TR"/>
+        </w:rPr>
+      </w:pPr>
+      <w:r>
+        <w:rPr>
+          <w:lang w:val="tr-TR"/>
+        </w:rPr>
+        <w:t>Örnek yapılandırmalar:</w:t>
       </w:r>
     </w:p>
     <w:p>
@@ -22074,6 +23467,17 @@
       <w:u w:val="single"/>
     </w:rPr>
   </w:style>
+  <w:style w:type="character" w:styleId="Gl">
+    <w:name w:val="Strong"/>
+    <w:basedOn w:val="VarsaylanParagrafYazTipi"/>
+    <w:uiPriority w:val="22"/>
+    <w:qFormat/>
+    <w:rsid w:val="00D91F78"/>
+    <w:rPr>
+      <w:b/>
+      <w:bCs/>
+    </w:rPr>
+  </w:style>
 </w:styles>
 </file>
 

</xml_diff>